<commit_message>
Most product image links added
</commit_message>
<xml_diff>
--- a/Image Links/links.docx
+++ b/Image Links/links.docx
@@ -8,16 +8,586 @@
       </w:r>
     </w:p>
     <w:p>
-      <w:hyperlink r:id="rId4" w:anchor="imgrc=_aqFuZ7zcb6WXM" w:history="1">
-        <w:r>
-          <w:rPr>
-            <w:rStyle w:val="Hyperlink"/>
-          </w:rPr>
-          <w:t>https://www.google.com/search?q=amul+milk&amp;rlz=1C1CHBF_enIN932IN932&amp;source=lnms&amp;tbm=isch&amp;sa=X&amp;ved=2ahUKEwi7qMKg_Yb3AhWfILcAHf0LA-gQ_AUoAnoECAMQBA&amp;biw=1280&amp;bih=569&amp;dpr=1.5#imgrc=_aqFuZ7zcb6WXM</w:t>
-        </w:r>
-      </w:hyperlink>
-    </w:p>
-    <w:p/>
+      <w:pPr>
+        <w:rPr>
+          <w:rStyle w:val="Hyperlink"/>
+        </w:rPr>
+      </w:pPr>
+      <w:r>
+        <w:fldChar w:fldCharType="begin"/>
+      </w:r>
+      <w:r>
+        <w:instrText xml:space="preserve"> HYPERLINK "https://www.google.com/url?sa=i&amp;url=https%3A%2F%2Fwww.news18.com%2Fnews%2Findia%2Famul-milk-to-turn-costlier-by-rs-2-per-litre-across-india-from-tomorrow-check-details-here-4819838.html&amp;psig=AOvVaw3XRG0qzsydccsEIXxSLrr8&amp;ust=1649597982885000&amp;source=images&amp;cd=vfe&amp;ved=0CAoQjRxqFwoTCJjZtcCNh_cCFQAAAAAdAAAAABAD" </w:instrText>
+      </w:r>
+      <w:r>
+        <w:fldChar w:fldCharType="separate"/>
+      </w:r>
+      <w:r>
+        <w:rPr>
+          <w:rStyle w:val="Hyperlink"/>
+        </w:rPr>
+        <w:t>https://www.google.com/search?q=amul+milk&amp;rlz=1C1CHBF_enIN932IN932&amp;source=lnms&amp;tbm=isch&amp;sa=X&amp;ved=2ahUKE</w:t>
+      </w:r>
+      <w:r>
+        <w:rPr>
+          <w:rStyle w:val="Hyperlink"/>
+        </w:rPr>
+        <w:t>w</w:t>
+      </w:r>
+      <w:r>
+        <w:rPr>
+          <w:rStyle w:val="Hyperlink"/>
+        </w:rPr>
+        <w:t>i7qMKg_Yb3AhW</w:t>
+      </w:r>
+      <w:r>
+        <w:rPr>
+          <w:rStyle w:val="Hyperlink"/>
+        </w:rPr>
+        <w:t>f</w:t>
+      </w:r>
+      <w:r>
+        <w:rPr>
+          <w:rStyle w:val="Hyperlink"/>
+        </w:rPr>
+        <w:t>ILcAHf0LA-gQ_AUoAnoECAMQBA&amp;biw=1280&amp;bih=569&amp;dpr=1.5#imgrc=_aqFuZ7zcb6WXM</w:t>
+      </w:r>
+    </w:p>
+    <w:p>
+      <w:r>
+        <w:fldChar w:fldCharType="end"/>
+      </w:r>
+    </w:p>
+    <w:p>
+      <w:r>
+        <w:t>Amul Ghee:</w:t>
+      </w:r>
+    </w:p>
+    <w:p>
+      <w:hyperlink r:id="rId4" w:anchor="imgrc=zDAaCEdt92JnNM" w:history="1">
+        <w:r>
+          <w:rPr>
+            <w:rStyle w:val="Hyperlink"/>
+          </w:rPr>
+          <w:t>https://www.google.com/search?q=amul+ghee&amp;tbm=isch&amp;ved=2ahUKEwjjzYmk_Yb3AhWTxqACHc7NCYUQ2-cCegQIABAA&amp;oq=amul+ghee&amp;gs_lcp=CgNpbWcQAzIICAAQgAQQsQMyBQgAEIAEMgUIABCABDIFCAAQgAQyBQgAEIAEMgUIABCABDIFCAAQgAQyBQgAEIAEMgUIABCABDIFCAAQgAQ6BwgAELEDEENQkQZYwglgqwpoAHAAeACAAagDiAGpBpIBBzAuMy40LTGYAQCgAQGqAQtnd3Mtd2l6LWltZ8ABAQ&amp;sclient=img&amp;ei=nntRYuOGC5ONg8UPzpunqAg&amp;bih=569&amp;biw=1280&amp;rlz=1C1CHBF_enIN932IN932#imgrc=zDAaCEdt92JnNM</w:t>
+        </w:r>
+      </w:hyperlink>
+    </w:p>
+    <w:p/>
+    <w:p>
+      <w:r>
+        <w:t xml:space="preserve">London Dairy Milk: </w:t>
+      </w:r>
+    </w:p>
+    <w:p>
+      <w:hyperlink r:id="rId5" w:history="1">
+        <w:r>
+          <w:rPr>
+            <w:rStyle w:val="Hyperlink"/>
+          </w:rPr>
+          <w:t>https://www.google.com/url?sa=i&amp;url=https%3A%2F%2Fwww.indiamart.com%2Fproddetail%2Fairtight-glass-milk-bottle-20752774091.html&amp;psig=AOvVaw06XUxnEB4hirnKQVMKrTXI&amp;ust=1649597969363000&amp;source=images&amp;cd=vfe&amp;ved=0CAcQjRxqFwoTCKjo3LqNh_cCFQAAAAAdAAAAABAD</w:t>
+        </w:r>
+      </w:hyperlink>
+    </w:p>
+    <w:p/>
+    <w:p>
+      <w:r>
+        <w:t>Britannia biscuit:</w:t>
+      </w:r>
+    </w:p>
+    <w:p>
+      <w:hyperlink r:id="rId6" w:history="1">
+        <w:r>
+          <w:rPr>
+            <w:rStyle w:val="Hyperlink"/>
+          </w:rPr>
+          <w:t>https://www.google.com/url?sa=i&amp;url=http%3A%2F%2Fbritannia.co.in%2Fproducts%2Fbiscuits&amp;psig=AOvVaw2LYGakAxLpllxpoJqhq6SG&amp;ust=1649598055931000&amp;source=images&amp;cd=vfe&amp;ved=0CAcQjRxqFwoTCLiuteSNh_cCFQAAAAAdAAAAABAJ</w:t>
+        </w:r>
+      </w:hyperlink>
+    </w:p>
+    <w:p/>
+    <w:p>
+      <w:r>
+        <w:t>Britannia bread:</w:t>
+      </w:r>
+    </w:p>
+    <w:p>
+      <w:hyperlink r:id="rId7" w:history="1">
+        <w:r>
+          <w:rPr>
+            <w:rStyle w:val="Hyperlink"/>
+          </w:rPr>
+          <w:t>https://www.google.com/url?sa=i&amp;url=https%3A%2F%2Fwww.bigbasket.com%2Fpd%2F40091805%2Fbritannia-atta-bread-400-g%2F&amp;psig=AOvVaw3OqtlpVT9OpaRfhbppWbw0&amp;ust=1649598100513000&amp;source=images&amp;cd=vfe&amp;ved=0CAcQjRxqFwoTCKiE6viNh_cCFQAAAAAdAAAAABAD</w:t>
+        </w:r>
+      </w:hyperlink>
+    </w:p>
+    <w:p/>
+    <w:p>
+      <w:r>
+        <w:t>Maggie:</w:t>
+      </w:r>
+    </w:p>
+    <w:p>
+      <w:hyperlink r:id="rId8" w:anchor="imgrc=yVKIXDdDUAYnSM" w:history="1">
+        <w:r>
+          <w:rPr>
+            <w:rStyle w:val="Hyperlink"/>
+          </w:rPr>
+          <w:t>https://www.google.com/search?q=maggie&amp;tbm=isch&amp;ved=2ahUKEwjH_9j3jYf3AhVmj9gFHfyEBlQQ2-cCegQIABAA&amp;oq=maggie&amp;gs_lcp=CgNpbWcQAzIECAAQQzIICAAQgAQQsQMyCAgAEIAEELEDMggIABCABBCxAzILCAAQgAQQsQMQgwEyBQgAEIAEMgsIABCABBCxAxCDATIFCAAQgAQyCwgAEIAEELEDEIMBMgUIABCABDoICAAQsQMQgwE6BwgAELEDEENQgQZYqBRg5BVoAHAAeACAAZkBiAH_B5IBAzAuOJgBAKABAaoBC2d3cy13aXotaW1nwAEB&amp;sclient=img&amp;ei=FI1RYselH-ae4t4P_ImaoAU&amp;bih=569&amp;biw=1280&amp;rlz=1C1CHBF_enIN932IN932#imgrc=yVKIXDdDUAYnSM</w:t>
+        </w:r>
+      </w:hyperlink>
+    </w:p>
+    <w:p>
+      <w:r>
+        <w:lastRenderedPageBreak/>
+        <w:t>Nestle chocolate:</w:t>
+      </w:r>
+    </w:p>
+    <w:p>
+      <w:hyperlink r:id="rId9" w:anchor="imgrc=pxxdrpmKjjLsCM" w:history="1">
+        <w:r>
+          <w:rPr>
+            <w:rStyle w:val="Hyperlink"/>
+          </w:rPr>
+          <w:t>https://www.google.com/search?q=nestle+chocolate&amp;rlz=1C1CHBF_enIN932IN932&amp;tbm=isch&amp;source=lnms&amp;sa=X&amp;ved=0ahUKEwjuo6qyjof3AhXETWwGHXnmDAEQ_AUIuwUoAQ&amp;biw=1280&amp;bih=569&amp;dpr=1.5#imgrc=pxxdrpmKjjLsCM</w:t>
+        </w:r>
+      </w:hyperlink>
+    </w:p>
+    <w:p/>
+    <w:p>
+      <w:proofErr w:type="spellStart"/>
+      <w:r>
+        <w:t>Kellogs</w:t>
+      </w:r>
+      <w:proofErr w:type="spellEnd"/>
+      <w:r>
+        <w:t xml:space="preserve"> cornflakes:</w:t>
+      </w:r>
+    </w:p>
+    <w:p>
+      <w:hyperlink r:id="rId10" w:anchor="imgrc=gWpwYMScOfoNbM" w:history="1">
+        <w:r>
+          <w:rPr>
+            <w:rStyle w:val="Hyperlink"/>
+          </w:rPr>
+          <w:t>https://www.google.com/search?q=corn+flakes&amp;rlz=1C1CHBF_enIN932IN932&amp;source=lnms&amp;tbm=isch&amp;sa=X&amp;ved=2ahUKEwiMl5TEjof3AhWdSGwGHRDBCpsQ_AUoAnoECAIQBA&amp;biw=1280&amp;bih=569&amp;dpr=1.5#imgrc=gWpwYMScOfoNbM</w:t>
+        </w:r>
+      </w:hyperlink>
+    </w:p>
+    <w:p/>
+    <w:p>
+      <w:proofErr w:type="spellStart"/>
+      <w:r>
+        <w:t>Kellogs</w:t>
+      </w:r>
+      <w:proofErr w:type="spellEnd"/>
+      <w:r>
+        <w:t xml:space="preserve"> </w:t>
+      </w:r>
+      <w:proofErr w:type="spellStart"/>
+      <w:r>
+        <w:t>chocos</w:t>
+      </w:r>
+      <w:proofErr w:type="spellEnd"/>
+      <w:r>
+        <w:t>:</w:t>
+      </w:r>
+    </w:p>
+    <w:p>
+      <w:hyperlink r:id="rId11" w:anchor="imgrc=DmGib9S3j0L2-M" w:history="1">
+        <w:r>
+          <w:rPr>
+            <w:rStyle w:val="Hyperlink"/>
+          </w:rPr>
+          <w:t>https://www.google.com/search?q=chocos&amp;tbm=isch&amp;ved=2ahUKEwiW9tDHjof3AhWCT3wKHUrECeEQ2-cCegQIABAA&amp;oq=chocos&amp;gs_lcp=CgNpbWcQAzIICAAQgAQQsQMyBQgAEIAEMgUIABCABDIFCAAQgAQyBQgAEIAEMgUIABCABDIFCAAQgAQyBQgAEIAEMgUIABCABDIFCAAQgAQ6BwgAELEDEEM6BAgAEENQiQZYgw5grg9oAHAAeACAAYIBiAG4BpIBAzAuN5gBAKABAaoBC2d3cy13aXotaW1nwAEB&amp;sclient=img&amp;ei=vI1RYpaoCYKf8QPKiKeIDg&amp;bih=569&amp;biw=1280&amp;rlz=1C1CHBF_enIN932IN932#imgrc=DmGib9S3j0L2-M</w:t>
+        </w:r>
+      </w:hyperlink>
+    </w:p>
+    <w:p/>
+    <w:p>
+      <w:r>
+        <w:t>Fitbit watch:</w:t>
+      </w:r>
+    </w:p>
+    <w:p>
+      <w:hyperlink r:id="rId12" w:anchor="imgrc=Fc5ZmYfhlH1eyM" w:history="1">
+        <w:r>
+          <w:rPr>
+            <w:rStyle w:val="Hyperlink"/>
+          </w:rPr>
+          <w:t>https://www.google.com/search?q=fitbit+watch&amp;rlz=1C1CHBF_enIN932IN932&amp;source=lnms&amp;tbm=isch&amp;sa=X&amp;ved=2ahUKEwin9t_zjof3AhVCR2wGHfUeCWcQ_AUoAnoECAIQBA&amp;biw=1280&amp;bih=569&amp;dpr=1.5#imgrc=Fc5ZmYfhlH1eyM</w:t>
+        </w:r>
+      </w:hyperlink>
+    </w:p>
+    <w:p/>
+    <w:p>
+      <w:r>
+        <w:t>Amway cream:</w:t>
+      </w:r>
+    </w:p>
+    <w:p>
+      <w:hyperlink r:id="rId13" w:anchor="imgrc=1X6hcb5ZpHxvKM" w:history="1">
+        <w:r>
+          <w:rPr>
+            <w:rStyle w:val="Hyperlink"/>
+          </w:rPr>
+          <w:t>https://www.google.com/search?q=amway+cream&amp;tbm=isch&amp;ved=2ahUKEwij96r1jof3AhWALrcAHTk8Bm4Q2-cCegQIABAA&amp;oq=amway+cream&amp;gs_lcp=CgNpbWcQAzIFCAAQgAQyBQgAEIAEMgUIABCABDIFCAAQgAQyBQgAEIAEMgUIABCABDIGCAAQBRAeMgYIABAFEB4yBggAEAUQHjIGCAAQBRAeOgcIABCxAxBDOgQIABBDOggIABCABBCxAzoLCAAQgAQQsQMQgwE6CAgAELEDEIMBUJkHWMYYYMkZaABwAHgAgAF8iAH3CpIBBDAuMTKYAQCgAQGqAQtnd3Mtd2l6LWltZ8ABAQ&amp;sclient=img&amp;ei=G45RYuP9PIDd3LUPufiY8AY&amp;bih=569&amp;biw=1280&amp;rlz=1C1CHBF_enIN932IN932#imgrc=1X6hcb5ZpHxvKM</w:t>
+        </w:r>
+      </w:hyperlink>
+    </w:p>
+    <w:p/>
+    <w:p>
+      <w:r>
+        <w:t>Amway supplements:</w:t>
+      </w:r>
+    </w:p>
+    <w:p>
+      <w:hyperlink r:id="rId14" w:anchor="imgrc=1AM3NFJAiBQ4YM" w:history="1">
+        <w:r>
+          <w:rPr>
+            <w:rStyle w:val="Hyperlink"/>
+          </w:rPr>
+          <w:t>https://www.google.com/search?q=amway+supplements&amp;tbm=isch&amp;ved=2ahUKEwjC6dKEj4f3AhV9itgFHSysC_MQ2-cCegQIABAA&amp;oq=amway+supp&amp;gs_lcp=CgNpbWcQARgAMgUIABCABDIFCAAQgAQyBQgAEIAEMgUIABCABDIFCAAQgAQyBQgAEIAEMgUIABCABDIFCAAQgAQyBggAEAgQHjIGCAAQCBAeOgQIABBDOgYIABAHEB5QswRYpAlg5Q5oAHAAeACAAXGIAaAEkgEDMC41mAEAoAEBqgELZ3dzLXdpei1pbWfAAQE&amp;sc</w:t>
+        </w:r>
+        <w:r>
+          <w:rPr>
+            <w:rStyle w:val="Hyperlink"/>
+          </w:rPr>
+          <w:lastRenderedPageBreak/>
+          <w:t>lient=img&amp;ei=PI5RYsLbBv2U4t4PrNiumA8&amp;bih=569&amp;biw=1280&amp;rlz=1C1CHBF_enIN932IN932#imgrc=1AM3NFJAiBQ4YM</w:t>
+        </w:r>
+      </w:hyperlink>
+    </w:p>
+    <w:p/>
+    <w:p>
+      <w:r>
+        <w:t>Amway toothpaste:</w:t>
+      </w:r>
+    </w:p>
+    <w:p>
+      <w:hyperlink r:id="rId15" w:anchor="imgrc=8yAGC4bum8TpAM" w:history="1">
+        <w:r>
+          <w:rPr>
+            <w:rStyle w:val="Hyperlink"/>
+          </w:rPr>
+          <w:t>https://www.google.com/search?q=amway+toothpaste&amp;tbm=isch&amp;ved=2ahUKEwihkOySj4f3AhUei9gFHeFrABEQ2-cCegQIABAA&amp;oq=amway+toot&amp;gs_lcp=CgNpbWcQARgAMgUIABCABDIFCAAQgAQyBQgAEIAEMgUIABCABDIFCAAQgAQyBQgAEIAEMgUIABCABDIFCAAQgAQyBggAEAUQHjIGCAAQBRAeOgQIABBDOgYIABAIEB46BAgAEBhQ7xJY0BVgthpoAHAAeACAAYoBiAHYBJIBAzAuNZgBAKABAaoBC2d3cy13aXotaW1nwAEB&amp;sclient=img&amp;ei=WY5RYuH_NZ6W4t4P4deBiAE&amp;bih=569&amp;biw=1280&amp;rlz=1C1CHBF_enIN932IN932#imgrc=8yAGC4bum8TpAM</w:t>
+        </w:r>
+      </w:hyperlink>
+    </w:p>
+    <w:p/>
+    <w:p>
+      <w:r>
+        <w:t>Loreal shampoo:</w:t>
+      </w:r>
+    </w:p>
+    <w:p>
+      <w:hyperlink r:id="rId16" w:anchor="imgrc=d-kTCsro_1hQUM" w:history="1">
+        <w:r>
+          <w:rPr>
+            <w:rStyle w:val="Hyperlink"/>
+          </w:rPr>
+          <w:t>https://www.google.com/search?q=loreal+shampoo&amp;tbm=isch&amp;ved=2ahUKEwi41-i8j4f3AhXI3HMBHaNTDu0Q2-cCegQIABAA&amp;oq=loreal+&amp;gs_lcp=CgNpbWcQARgBMgcIABCxAxBDMgcIABCxAxBDMggIABCABBCxAzIICAAQgAQQsQMyCAgAEIAEELEDMggIABCABBCxAzIICAAQgAQQsQMyCAgAEIAEELEDMggIABCABBCxAzIICAAQgAQQsQM6BAgAEEM6BQgAEIAEOgYIABAHEB46BggAEAgQHjoLCAAQgAQQsQMQgwE6CAgAELEDEIMBUK4KWMYTYNYZaABwAHgAgAGGAYgBnAeSAQMwLjiYAQCgAQGqAQtnd3Mtd2l6LWltZ8ABAQ&amp;sclient=img&amp;ei=sY5RYvi6N8i5z7sPo6e56A4&amp;bih=569&amp;biw=1280&amp;rlz=1C1CHBF_enIN932IN932#imgrc=d-kTCsro_1hQUM</w:t>
+        </w:r>
+      </w:hyperlink>
+    </w:p>
+    <w:p/>
+    <w:p>
+      <w:r>
+        <w:t>Loreal shaving cream:</w:t>
+      </w:r>
+    </w:p>
+    <w:p>
+      <w:hyperlink r:id="rId17" w:anchor="imgrc=xwfm9tKsNdjHhM" w:history="1">
+        <w:r>
+          <w:rPr>
+            <w:rStyle w:val="Hyperlink"/>
+          </w:rPr>
+          <w:t>https://www.google.com/search?q=loreal+shaving+cream&amp;tbm=isch&amp;ved=2ahUKEwiU2unZj4f3AhWpjtgFHTCzCD0Q2-cCegQIABAA&amp;oq=loreal+shaving+&amp;gs_lcp=CgNpbWcQARgCMgUIABCABDIFCAAQgAQyBQgAEIAEMgQIABAYOgcIABCxAxBDOggIABCABBCxAzoGCAAQCBAeOgYIABAKEBhQ6ARY0xJgzB9oAHAAeACAAXyIAfAHkgEDMC45mAEAoAEBqgELZ3dzLXdpei1pbWfAAQE&amp;sclient=img&amp;ei=7o5RYpSrLamd4t4PsOai6AM&amp;bih=569&amp;biw=1280&amp;rlz=1C1CHBF_enIN932IN932#imgrc=xwfm9tKsNdjHhM</w:t>
+        </w:r>
+      </w:hyperlink>
+    </w:p>
+    <w:p/>
+    <w:p>
+      <w:r>
+        <w:t>Loreal conditioner:</w:t>
+      </w:r>
+    </w:p>
+    <w:p>
+      <w:hyperlink r:id="rId18" w:anchor="imgrc=7IW-zBmrrUDnoM" w:history="1">
+        <w:r>
+          <w:rPr>
+            <w:rStyle w:val="Hyperlink"/>
+          </w:rPr>
+          <w:t>https://www.google.com/search?q=loreal+conditioner&amp;tbm=isch&amp;ved=2ahUKEwigsd_qj4f3AhVoKbcAHd88BhsQ2-cCegQIABAA&amp;oq=loreal+co&amp;gs_lcp=CgNpbWcQARgAMggIABCABBCxAzIFCAAQgAQyBQgAEIAEMgUIABCABDIFCAAQgAQyBQgAEIAEMgUIABCABDIFCAAQgAQyBQgAEIAEMgUIABCABDoECAAQQzoLCAAQgAQQsQMQgwFQlARY4gtg9A9oAHAAeACAAbQBiAGiBZIBAzAuNZgBAKABAaoBC2d3cy13aXotaW1nwAEB&amp;sclient=img&amp;ei=Eo9RYqDgDejS3LUP3_mY2AE&amp;bih=569&amp;biw=1280&amp;rlz=1C1CHBF_enIN932IN932#imgrc=7IW-zBmrrUDnoM</w:t>
+        </w:r>
+      </w:hyperlink>
+    </w:p>
+    <w:p/>
+    <w:p/>
+    <w:p>
+      <w:r>
+        <w:lastRenderedPageBreak/>
+        <w:t>Nivea cream:</w:t>
+      </w:r>
+    </w:p>
+    <w:p>
+      <w:hyperlink r:id="rId19" w:anchor="imgrc=KJUIF-wVmYNUFM" w:history="1">
+        <w:r>
+          <w:rPr>
+            <w:rStyle w:val="Hyperlink"/>
+          </w:rPr>
+          <w:t>https://www.google.com/search?q=nivea+crea&amp;tbm=isch&amp;ved=2ahUKEwiB0tb4j4f3AhWUitgFHaogCJEQ2-cCegQIABAA&amp;oq=nivea+crea&amp;gs_lcp=CgNpbWcQAzIICAAQgAQQsQMyBQgAEIAEMgUIABCABDIFCAAQgAQyBQgAEIAEMgUIABCABDIFCAAQgAQyBQgAEIAEMgUIABCABDIFCAAQgAQ6BwgAELEDEEM6BAgAEEM6CwgAEIAEELEDEIMBOggIABCxAxCDAVCcDljIJWCvKGgBcAB4AIABuwGIAe0LkgEEMC4xMpgBAKABAaoBC2d3cy13aXotaW1nwAEB&amp;sclient=img&amp;ei=L49RYsH-GpSV4t4PqsGgiAk&amp;bih=569&amp;biw=1280&amp;rlz=1C1CHBF_enIN932IN932#imgrc=KJUIF-wVmYNUFM</w:t>
+        </w:r>
+      </w:hyperlink>
+    </w:p>
+    <w:p/>
+    <w:p>
+      <w:r>
+        <w:t>Nivea shaving cream:</w:t>
+      </w:r>
+    </w:p>
+    <w:p>
+      <w:hyperlink r:id="rId20" w:anchor="imgrc=570-gbv4NUFWhM" w:history="1">
+        <w:r>
+          <w:rPr>
+            <w:rStyle w:val="Hyperlink"/>
+          </w:rPr>
+          <w:t>https://www.google.com/search?q=nivea+shaving+cream&amp;tbm=isch&amp;ved=2ahUKEwi-7q6IkIf3AhXWj9gFHTLKAQ4Q2-cCegQIABAA&amp;oq=nivea+sha&amp;gs_lcp=CgNpbWcQARgBMgUIABCABDIFCAAQgAQyBQgAEIAEMgUIABCABDIFCAAQgAQyBQgAEIAEMgUIABCABDIFCAAQgAQyBQgAEIAEMgUIABCABDoECAAQQzoICAAQgAQQsQM6CwgAEIAEELEDEIMBUNwQWMkSYL4baABwAHgAgAGSAYgB5wOSAQMwLjSYAQCgAQGqAQtnd3Mtd2l6LWltZ8ABAQ&amp;sclient=img&amp;ei=UI9RYr6GFdaf4t4PspSHcA&amp;bih=569&amp;biw=1280&amp;rlz=1C1CHBF_enIN932IN932#imgrc=570-gbv4NUFWhM</w:t>
+        </w:r>
+      </w:hyperlink>
+    </w:p>
+    <w:p/>
+    <w:p>
+      <w:r>
+        <w:t>Gillette shaving cream:</w:t>
+      </w:r>
+    </w:p>
+    <w:p>
+      <w:hyperlink r:id="rId21" w:anchor="imgrc=aIbaaCRGR-DQSM" w:history="1">
+        <w:r>
+          <w:rPr>
+            <w:rStyle w:val="Hyperlink"/>
+          </w:rPr>
+          <w:t>https://www.google.com/search?q=gillette+shaving+cream&amp;tbm=isch&amp;ved=2ahUKEwjc7qyZkIf3AhXI4nMBHUTbAAUQ2-cCegQIABAA&amp;oq=gille+shaving+cream&amp;gs_lcp=CgNpbWcQARgAMgYIABAHEB4yBggAEAcQHjIGCAAQBxAeMgYIABAHEB4yBggAEAcQHjIGCAAQBxAeMgYIABAHEB4yBggAEAcQHjIGCAAQBxAeMgYIABAHEB46BAgAEEM6BQgAEIAEUPEGWNwKYPsNaABwAHgAgAHZA4gBmwiSAQcwLjUuNC0xmAEAoAEBqgELZ3dzLXdpei1pbWfAAQE&amp;sclient=img&amp;ei=c49RYpzpOsjFz7sPxLaDKA&amp;bih=569&amp;biw=1280&amp;rlz=1C1CHBF_enIN932IN932#imgrc=aIbaaCRGR-DQSM</w:t>
+        </w:r>
+      </w:hyperlink>
+    </w:p>
+    <w:p/>
+    <w:p>
+      <w:r>
+        <w:t>Dove soap:</w:t>
+      </w:r>
+    </w:p>
+    <w:p>
+      <w:hyperlink r:id="rId22" w:anchor="imgrc=dfmJItiBxnPjKM" w:history="1">
+        <w:r>
+          <w:rPr>
+            <w:rStyle w:val="Hyperlink"/>
+          </w:rPr>
+          <w:t>https://www.google.com/search?q=dove+soap&amp;tbm=isch&amp;ved=2ahUKEwj4-aSukIf3AhUWjtgFHVtrCk8Q2-cCegQIABAA&amp;oq=dove+soap&amp;gs_lcp=CgNpbWcQAzIICAAQgAQQsQMyBQgAEIAEMgUIABCABDIFCAAQgAQyCAgAEIAEELEDMgUIABCABDIFCAAQgAQyBQgAEIAEMgUIABCABDIFCAAQgAQ6BAgAEEM6CwgAEIAEELEDEIMBOggIABCxAxCDAToHCAAQsQMQQ1C6ClikG2C5HWgCcAB4AIABhAGIAY0LkgEEMC4xMpgBAKABAaoBC2d3cy13aXotaW1nwAEB&amp;sclient=img&amp;ei=n49RYriuNZac4t4P29ap-AQ&amp;bih=569&amp;biw=1280&amp;rlz=1C1CHBF_enIN932IN932#imgrc=dfmJItiBxnPjKM</w:t>
+        </w:r>
+      </w:hyperlink>
+    </w:p>
+    <w:p/>
+    <w:p>
+      <w:r>
+        <w:t>Shoes adidas:</w:t>
+      </w:r>
+    </w:p>
+    <w:p>
+      <w:hyperlink r:id="rId23" w:anchor="imgrc=p1IOJNLRW-8hSM" w:history="1">
+        <w:r>
+          <w:rPr>
+            <w:rStyle w:val="Hyperlink"/>
+          </w:rPr>
+          <w:t>https://www.google.com/search?q=yeezy+addidas+shoes&amp;tbm=isch&amp;ved=2ahUKEwiW5NHUkIf3AhXNjtgFHQ8oDzgQ2-cCegQIABAA&amp;oq=shoes+addidas+ye&amp;gs_lcp=CgNpbWcQARgAMgYIABAIEB4yBggAEAgQHjoECAAQQzoFCAAQgAQ6BggAEAcQHjoECAAQHjoGCAAQBRAeUKIBWPMGYKMNaABwAHgAgAGAAYgB3AOSAQ</w:t>
+        </w:r>
+        <w:r>
+          <w:rPr>
+            <w:rStyle w:val="Hyperlink"/>
+          </w:rPr>
+          <w:lastRenderedPageBreak/>
+          <w:t>MwLjSYAQCgAQGqAQtnd3Mtd2l6LWltZ8ABAQ&amp;sclient=img&amp;ei=8I9RYpasEs2d4t4Pj9C8wAM&amp;bih=569&amp;biw=1280&amp;rlz=1C1CHBF_enIN932IN932#imgrc=p1IOJNLRW-8hSM</w:t>
+        </w:r>
+      </w:hyperlink>
+    </w:p>
+    <w:p/>
+    <w:p>
+      <w:r>
+        <w:t>Football adidas:</w:t>
+      </w:r>
+    </w:p>
+    <w:p>
+      <w:hyperlink r:id="rId24" w:anchor="imgrc=Dq_9mV5t0cZ9nM" w:history="1">
+        <w:r>
+          <w:rPr>
+            <w:rStyle w:val="Hyperlink"/>
+          </w:rPr>
+          <w:t>https://www.google.com/search?q=football+adidas&amp;tbm=isch&amp;ved=2ahUKEwi_2fLtkIf3AhWJk9gFHbwpDt8Q2-cCegQIABAA&amp;oq=football+ad&amp;gs_lcp=CgNpbWcQARgBMgQIABBDMgUIABCABDIFCAAQgAQyBQgAEIAEMgUIABCABDIFCAAQgAQyBQgAEIAEMgUIABCABDIFCAAQgAQyBQgAEIAEOgYIABAHEB5Q7AJY7AJg9QhoAHAAeACAAXSIAeIBkgEDMC4ymAEAoAEBqgELZ3dzLXdpei1pbWfAAQE&amp;sclient=img&amp;ei=JZBRYv-yEImn4t4PvNO4-A0&amp;bih=569&amp;biw=1280&amp;rlz=1C1CHBF_enIN932IN932#imgrc=Dq_9mV5t0cZ9nM</w:t>
+        </w:r>
+      </w:hyperlink>
+    </w:p>
+    <w:p/>
+    <w:p>
+      <w:r>
+        <w:t>Bag adidas:</w:t>
+      </w:r>
+    </w:p>
+    <w:p>
+      <w:hyperlink r:id="rId25" w:anchor="imgrc=0lg5uITcmJP2rM" w:history="1">
+        <w:r>
+          <w:rPr>
+            <w:rStyle w:val="Hyperlink"/>
+          </w:rPr>
+          <w:t>https://www.google.com/search?q=bag+adidas&amp;tbm=isch&amp;ved=2ahUKEwivxozvkIf3AhWri9gFHUJJBOEQ2-cCegQIABAA&amp;oq=bag+adidas&amp;gs_lcp=CgNpbWcQAzIFCAAQgAQyBQgAEIAEMgUIABCABDIFCAAQgAQyBAgAEEMyBQgAEIAEMgYIABAHEB4yBggAEAcQHjIGCAAQBxAeMgYIABAHEB5QtAVYowdg6QpoAHAAeACAAYkBiAHfA5IBAzAuNJgBAKABAaoBC2d3cy13aXotaW1nwAEB&amp;sclient=img&amp;ei=J5BRYu-WMKuX4t4PwpKRiA4&amp;bih=569&amp;biw=1280&amp;rlz=1C1CHBF_enIN932IN932#imgrc=0lg5uITcmJP2rM</w:t>
+        </w:r>
+      </w:hyperlink>
+    </w:p>
+    <w:p/>
+    <w:p>
+      <w:proofErr w:type="spellStart"/>
+      <w:r>
+        <w:t>Tshirt</w:t>
+      </w:r>
+      <w:proofErr w:type="spellEnd"/>
+      <w:r>
+        <w:t xml:space="preserve"> </w:t>
+      </w:r>
+      <w:proofErr w:type="spellStart"/>
+      <w:r>
+        <w:t>nike</w:t>
+      </w:r>
+      <w:proofErr w:type="spellEnd"/>
+      <w:r>
+        <w:t>:</w:t>
+      </w:r>
+    </w:p>
+    <w:p>
+      <w:hyperlink r:id="rId26" w:anchor="imgrc=kk4nOuxVZAQ8JM" w:history="1">
+        <w:r>
+          <w:rPr>
+            <w:rStyle w:val="Hyperlink"/>
+          </w:rPr>
+          <w:t>https://www.google.com/search?q=t+shirt+nike&amp;rlz=1C1CHBF_enIN932IN932&amp;source=lnms&amp;tbm=isch&amp;sa=X&amp;ved=2ahUKEwipqveKkYf3AhXtRmwGHadqD5kQ_AUoAnoECAIQBA&amp;biw=1280&amp;bih=569&amp;dpr=1.5#imgrc=kk4nOuxVZAQ8JM</w:t>
+        </w:r>
+      </w:hyperlink>
+    </w:p>
+    <w:p/>
+    <w:p>
+      <w:r>
+        <w:t>Nike shoes:</w:t>
+      </w:r>
+    </w:p>
+    <w:p>
+      <w:hyperlink r:id="rId27" w:anchor="imgrc=BqSw9yoiCEWVNM" w:history="1">
+        <w:r>
+          <w:rPr>
+            <w:rStyle w:val="Hyperlink"/>
+          </w:rPr>
+          <w:t>https://www.google.com/search?q=nike+shoes&amp;tbm=isch&amp;ved=2ahUKEwj36tigkYf3AhWthNgFHaIACVQQ2-cCegQIABAA&amp;oq=nike+shoes&amp;gs_lcp=CgNpbWcQAzIHCAAQsQMQQzIHCAAQsQMQQzIHCAAQsQMQQzIHCAAQsQMQQzIHCAAQsQMQQzIHCAAQsQMQQzIICAAQgAQQsQMyBwgAELEDEEMyBAgAEEMyCwgAEIAEELEDEIMBOgUIABCABDoGCAAQBxAeOgYIABAIEB5QqwZY5g5g4g9oAHAAeACAAb0BiAGUBpIBAzAuNpgBAKABAaoBC2d3cy13aXotaW1nwAEB&amp;sclient=img&amp;ei=j5BRYrfnMK2J4t4PooGkoAU&amp;bih=569&amp;biw=1280&amp;rlz=1C1CHBF_enIN932IN932#imgrc=BqSw9yoiCEWVNM</w:t>
+        </w:r>
+      </w:hyperlink>
+    </w:p>
+    <w:p/>
+    <w:p>
+      <w:r>
+        <w:t>Puma shoes:</w:t>
+      </w:r>
+    </w:p>
+    <w:p>
+      <w:hyperlink r:id="rId28" w:anchor="imgrc=A2Vub0cZRIhvmM" w:history="1">
+        <w:r>
+          <w:rPr>
+            <w:rStyle w:val="Hyperlink"/>
+          </w:rPr>
+          <w:t>https://www.google.com/search?q=puma+shoes&amp;tbm=isch&amp;ved=2ahUKEwjXieSkkYf3AhW4i9gFHTOECFQQ2-cCegQIABAA&amp;oq=puma+shoes&amp;gs_lcp=CgNpbWcQAzIECAAQQzIHCAAQsQMQQzIKCAAQsQMQgwEQQzIECAAQQzIECAAQQzIECAAQQzIECAAQQzIECAAQQzIECAAQQzIFCAAQgAQ6CAgAEIAEELEDOgYIA</w:t>
+        </w:r>
+        <w:r>
+          <w:rPr>
+            <w:rStyle w:val="Hyperlink"/>
+          </w:rPr>
+          <w:lastRenderedPageBreak/>
+          <w:t>BAHEB5Q_QRYnAlgvgpoAHAAeACAAXyIAdYEkgEDMC41mAEAoAEBqgELZ3dzLXdpei1pbWfAAQE&amp;sclient=img&amp;ei=mJBRYtfdFriX4t4Ps4iioAU&amp;bih=569&amp;biw=1280&amp;rlz=1C1CHBF_enIN932IN932#imgrc=A2Vub0cZRIhvmM</w:t>
+        </w:r>
+      </w:hyperlink>
+    </w:p>
+    <w:p/>
+    <w:p>
+      <w:proofErr w:type="spellStart"/>
+      <w:r>
+        <w:t>Tshirt</w:t>
+      </w:r>
+      <w:proofErr w:type="spellEnd"/>
+      <w:r>
+        <w:t xml:space="preserve"> gap:</w:t>
+      </w:r>
+    </w:p>
+    <w:p/>
+    <w:p>
+      <w:hyperlink r:id="rId29" w:anchor="imgrc=Jo1PnaxYI_DnuM" w:history="1">
+        <w:r>
+          <w:rPr>
+            <w:rStyle w:val="Hyperlink"/>
+          </w:rPr>
+          <w:t>https://www.google.com/search?q=tshirt+gap&amp;tbm=isch&amp;ved=2ahUKEwi7sOy0kYf3AhVIktgFHR4fBVsQ2-cCegQIABAA&amp;oq=tshirt+gap&amp;gs_lcp=CgNpbWcQAzIFCAAQgAQyBggAEAgQHjIGCAAQCBAeMgYIABAIEB4yBggAEAgQHjIGCAAQCBAeMgYIABAIEB4yBggAEAgQHjIGCAAQCBAeMgYIABAIEB46BAgAEEM6CAgAEIAEELEDOgsIABCABBCxAxCDAToICAAQsQMQgwE6BAgAEAM6BwgAELEDEEM6BggAEAUQHjoECAAQHlCnCVjwIGCKImgBcAB4AYABkgKIAfwNkgEGMC4xMC4ymAEAoAEBqgELZ3dzLXdpei1pbWfAAQE&amp;sclient=img&amp;ei=upBRYrvrA8ik4t4Pnr6U2AU&amp;bih=569&amp;biw=1280&amp;rlz=1C1CHBF_enIN932IN932#imgrc=Jo1PnaxYI_DnuM</w:t>
+        </w:r>
+      </w:hyperlink>
+    </w:p>
+    <w:p/>
+    <w:p>
+      <w:r>
+        <w:t>Shirt gap:</w:t>
+      </w:r>
+    </w:p>
+    <w:p>
+      <w:hyperlink r:id="rId30" w:anchor="imgrc=dk9e5pj7oCkReM" w:history="1">
+        <w:r>
+          <w:rPr>
+            <w:rStyle w:val="Hyperlink"/>
+          </w:rPr>
+          <w:t>https://www.google.com/search?q=shirt+gap&amp;tbm=isch&amp;ved=2ahUKEwi6gfvGkYf3AhWv03MBHYSBBT8Q2-cCegQIABAA&amp;oq=shirt+gap&amp;gs_lcp=CgNpbWcQAzIFCAAQgAQyBggAEAcQHjIGCAAQBxAeMgYIABAHEB4yBggAEAcQHjIGCAAQBxAeMgYIABAHEB4yBggAEAcQHjIGCAAQBxAeMgYIABAHEB46BggAEAgQHlCiAliiAmCTBGgAcAB4AIABfogB9wGSAQMwLjKYAQCgAQGqAQtnd3Mtd2l6LWltZ8ABAQ&amp;sclient=img&amp;ei=4JBRYrqRA6-nz7sPhIOW-AM&amp;bih=569&amp;biw=1280&amp;rlz=1C1CHBF_enIN932IN932#imgrc=dk9e5pj7oCkReM</w:t>
+        </w:r>
+      </w:hyperlink>
+    </w:p>
+    <w:p/>
+    <w:p>
+      <w:r>
+        <w:t>Coke coca cola:</w:t>
+      </w:r>
+    </w:p>
+    <w:p>
+      <w:hyperlink r:id="rId31" w:anchor="imgrc=H-1uZ6Tm7K84wM" w:history="1">
+        <w:r>
+          <w:rPr>
+            <w:rStyle w:val="Hyperlink"/>
+          </w:rPr>
+          <w:t>https://www.google.com/search?q=coke+coca+cola&amp;tbm=isch&amp;ved=2ahUKEwizsLLekYf3AhVoktgFHe1mBggQ2-cCegQIABAA&amp;oq=coke+coca+&amp;gs_lcp=CgNpbWcQARgBMgUIABCABDIFCAAQgAQyBQgAEIAEMgUIABCABDIFCAAQgAQyBQgAEIAEMgUIABCABDIFCAAQgAQyBggAEAUQHjIGCAAQBRAeOgQIABBDOgYIABAHEB46CwgAEIAEELEDEIMBOggIABCABBCxAzoICAAQsQMQgwE6BwgAELEDEENQ3whYpxhg5B5oAHAAeACAAdMCiAH-DJIBCDAuMTAuMC4xmAEAoAEBqgELZ3dzLXdpei1pbWfAAQE&amp;sclient=img&amp;ei=EZFRYvPjC-ik4t4P7c2ZQA&amp;bih=569&amp;biw=1280&amp;rlz=1C1CHBF_enIN932IN932#imgrc=H-1uZ6Tm7K84wM</w:t>
+        </w:r>
+      </w:hyperlink>
+    </w:p>
+    <w:p/>
+    <w:p>
+      <w:r>
+        <w:t>Sprite coca cola:</w:t>
+      </w:r>
+    </w:p>
+    <w:p>
+      <w:hyperlink r:id="rId32" w:anchor="imgrc=7mFalwSpsGcBOM" w:history="1">
+        <w:r>
+          <w:rPr>
+            <w:rStyle w:val="Hyperlink"/>
+          </w:rPr>
+          <w:t>https://www.google.com/search?q=sprite+coca+cola&amp;tbm=isch&amp;ved=2ahUKEwie4vb4kYf3AhVVjNgFHTZqDxMQ2-cCegQIABAA&amp;oq=sprite+coca+cola&amp;gs_lcp=CgNpbWcQAzIFCAAQgAQyBQgAEIAEMgUIABCABDIFCAAQgAQyBggAEAUQHjIGCAAQBRAeMgYIABAFEB4yBggAEAgQHjIGCAAQCBAeMgYIABAIEB46BAgAEEM6BggAEAcQHjoICAAQCBAHEB5QiwlYrRdgqhloAHAAeACAAesBiAG_B5IBBTAuNS4xmAEAoAEBqgELZ3dz</w:t>
+        </w:r>
+        <w:r>
+          <w:rPr>
+            <w:rStyle w:val="Hyperlink"/>
+          </w:rPr>
+          <w:lastRenderedPageBreak/>
+          <w:t>LXdpei1pbWfAAQE&amp;sclient=img&amp;ei=SJFRYp6eM9WY4t4PttS9mAE&amp;bih=569&amp;biw=1280&amp;rlz=1C1CHBF_enIN932IN932#imgrc=7mFalwSpsGcBOM</w:t>
+        </w:r>
+      </w:hyperlink>
+    </w:p>
     <w:p/>
     <w:sectPr>
       <w:pgSz w:w="11906" w:h="16838"/>
@@ -478,6 +1048,18 @@
       <w:shd w:val="clear" w:color="auto" w:fill="E1DFDD"/>
     </w:rPr>
   </w:style>
+  <w:style w:type="character" w:styleId="FollowedHyperlink">
+    <w:name w:val="FollowedHyperlink"/>
+    <w:basedOn w:val="DefaultParagraphFont"/>
+    <w:uiPriority w:val="99"/>
+    <w:semiHidden/>
+    <w:unhideWhenUsed/>
+    <w:rsid w:val="00667BB8"/>
+    <w:rPr>
+      <w:color w:val="954F72" w:themeColor="followedHyperlink"/>
+      <w:u w:val="single"/>
+    </w:rPr>
+  </w:style>
 </w:styles>
 </file>
 

</xml_diff>